<commit_message>
Update to submitted version
</commit_message>
<xml_diff>
--- a/manuscript.docx
+++ b/manuscript.docx
@@ -65,7 +65,7 @@
         <w:pStyle w:val="Date"/>
       </w:pPr>
       <w:r>
-        <w:t xml:space="preserve">2017-05-23</w:t>
+        <w:t xml:space="preserve">2017-05-30</w:t>
       </w:r>
     </w:p>
     <w:p>
@@ -120,7 +120,7 @@
         <w:pStyle w:val="FirstParagraph"/>
       </w:pPr>
       <w:r>
-        <w:t xml:space="preserve">Scholarly communication is in need of disruption. Commodifying knowledge as is currently done with journals, is not sustainable any longer. An alternative is the commodification of how information is consumed. By focusing on the commodification of consumption instead of commodification of the resource, the problem of access to knowledge can be resolved in a sustainable manner. Additionally, commodification of consumption removes several perverse incentives from the scholarly system that now produces unreliable knowledge. The main tenet underlying the themes of Open Access, Open Data, Open Science, and replication initiatives in scholarly communication is sustainability through transparency of the scholarly process in all facets. The sustainability of any networked system is threatened by single points of failure (i.e., the entire system can be manipulated from one node in the network). The scholarly process is ridden with such single points of failures at all stages. Distributing the scholarly communications system would remove the problems of single points of failure. Distributing and decentralizing the scholarly communications system is achievable with newly developed peer-to-peer (p2p) Internet protocols. Alongside decentralization and distribution of the content, integrity of the scholarly record can also be reformed to transform sections of a paper into different, reusable nodes of knowledge. These nodes can be logged on a blockchain based ledger of which everyone can have a copy. In order to deposit nodes onto the ledger, the depositor needs to agree that the contents are licensed CC 0, in order to maximize legal certainty regarding reuse of the contents. This is key to create a sustainable eco-system where scholars and companies can cooperate instead of compete, as we currently do.</w:t>
+        <w:t xml:space="preserve">Scholarly communication is in need of disruption. Commodifying knowledge as is currently done with journals, is not sustainable any longer. An alternative is the commodification of how information is consumed. By focusing on the commodification of consumption instead of commodification of the resource, the problem of access to knowledge can be resolved in a sustainable manner. Additionally, commodification of consumption removes several perverse incentives from the scholarly system that now produce unreliable knowledge. The main tenet underlying the themes of Open Access, Open Data, Open Science, and replication initiatives in scholarly communication is sustainability through transparency of the scholarly process in all facets. The sustainability of any networked system is threatened by single points of failure (i.e., the entire system can be manipulated from one node in the network). The scholarly process is ridden with such single points of failures at all stages. Distributing the scholarly communications system would remove the problems of single points of failure. Distributing and decentralizing the scholarly communications system is achievable with newly developed peer-to-peer (p2p) Internet protocols. Alongside decentralization and distribution of the content, integrity of the scholarly record can also be reformed to transform sections of a paper into different, reusable nodes of knowledge. These nodes can be logged on a blockchain based ledger of which everyone can have a copy. In order to deposit nodes onto the ledger, the depositor needs to agree that the contents are licensed CC 0, in order to maximize legal certainty regarding reuse of the contents. This is key to create a sustainable eco-system where scholars and companies can cooperate instead of compete, as we currently do.</w:t>
       </w:r>
     </w:p>
     <w:p>
@@ -144,21 +144,7 @@
         <w:t xml:space="preserve"> </w:t>
       </w:r>
       <w:r>
-        <w:t xml:space="preserve">(e.g., Sample</w:t>
-      </w:r>
-      <w:r>
-        <w:t xml:space="preserve"> </w:t>
-      </w:r>
-      <w:hyperlink w:anchor="ref-harvard-serials-crisis">
-        <w:r>
-          <w:rPr>
-            <w:rStyle w:val="Hyperlink"/>
-          </w:rPr>
-          <w:t xml:space="preserve">2012</w:t>
-        </w:r>
-      </w:hyperlink>
-      <w:r>
-        <w:t xml:space="preserve">)</w:t>
+        <w:t xml:space="preserve">(e.g., Sample 2012)</w:t>
       </w:r>
       <w:r>
         <w:t xml:space="preserve"> </w:t>
@@ -170,21 +156,7 @@
         <w:t xml:space="preserve"> </w:t>
       </w:r>
       <w:r>
-        <w:t xml:space="preserve">(i.e., serials crisis; Panith and Michalak</w:t>
-      </w:r>
-      <w:r>
-        <w:t xml:space="preserve"> </w:t>
-      </w:r>
-      <w:hyperlink w:anchor="ref-serials-crisis">
-        <w:r>
-          <w:rPr>
-            <w:rStyle w:val="Hyperlink"/>
-          </w:rPr>
-          <w:t xml:space="preserve">2005</w:t>
-        </w:r>
-      </w:hyperlink>
-      <w:r>
-        <w:t xml:space="preserve">)</w:t>
+        <w:t xml:space="preserve">(i.e., serials crisis; Panith and Michalak 2005)</w:t>
       </w:r>
       <w:r>
         <w:t xml:space="preserve">. The current scholarly incentive system detracts validity instead of adding it</w:t>
@@ -193,35 +165,7 @@
         <w:t xml:space="preserve"> </w:t>
       </w:r>
       <w:r>
-        <w:t xml:space="preserve">(e.g., J. P. A. Ioannidis</w:t>
-      </w:r>
-      <w:r>
-        <w:t xml:space="preserve"> </w:t>
-      </w:r>
-      <w:hyperlink w:anchor="ref-10.1371/journal.pmed.0020124">
-        <w:r>
-          <w:rPr>
-            <w:rStyle w:val="Hyperlink"/>
-          </w:rPr>
-          <w:t xml:space="preserve">2005</w:t>
-        </w:r>
-      </w:hyperlink>
-      <w:r>
-        <w:t xml:space="preserve">; Young, Ioannidis, and Al-Ubaydli</w:t>
-      </w:r>
-      <w:r>
-        <w:t xml:space="preserve"> </w:t>
-      </w:r>
-      <w:hyperlink w:anchor="ref-10.1371/journal.pmed.0050201">
-        <w:r>
-          <w:rPr>
-            <w:rStyle w:val="Hyperlink"/>
-          </w:rPr>
-          <w:t xml:space="preserve">2008</w:t>
-        </w:r>
-      </w:hyperlink>
-      <w:r>
-        <w:t xml:space="preserve">)</w:t>
+        <w:t xml:space="preserve">(e.g., J. P. A. Ioannidis 2005; Young, Ioannidis, and Al-Ubaydli 2008)</w:t>
       </w:r>
       <w:r>
         <w:t xml:space="preserve"> </w:t>
@@ -233,49 +177,7 @@
         <w:t xml:space="preserve"> </w:t>
       </w:r>
       <w:r>
-        <w:t xml:space="preserve">(Merton</w:t>
-      </w:r>
-      <w:r>
-        <w:t xml:space="preserve"> </w:t>
-      </w:r>
-      <w:hyperlink w:anchor="ref-merton1942">
-        <w:r>
-          <w:rPr>
-            <w:rStyle w:val="Hyperlink"/>
-          </w:rPr>
-          <w:t xml:space="preserve">1942</w:t>
-        </w:r>
-      </w:hyperlink>
-      <w:r>
-        <w:t xml:space="preserve">; Mitroff</w:t>
-      </w:r>
-      <w:r>
-        <w:t xml:space="preserve"> </w:t>
-      </w:r>
-      <w:hyperlink w:anchor="ref-10.2307/2094423">
-        <w:r>
-          <w:rPr>
-            <w:rStyle w:val="Hyperlink"/>
-          </w:rPr>
-          <w:t xml:space="preserve">1974</w:t>
-        </w:r>
-      </w:hyperlink>
-      <w:r>
-        <w:t xml:space="preserve">; Anderson, Martinson, and De Vries</w:t>
-      </w:r>
-      <w:r>
-        <w:t xml:space="preserve"> </w:t>
-      </w:r>
-      <w:hyperlink w:anchor="ref-10.1525/jer.2007.2.4.3">
-        <w:r>
-          <w:rPr>
-            <w:rStyle w:val="Hyperlink"/>
-          </w:rPr>
-          <w:t xml:space="preserve">2007</w:t>
-        </w:r>
-      </w:hyperlink>
-      <w:r>
-        <w:t xml:space="preserve">)</w:t>
+        <w:t xml:space="preserve">(Merton 1942; Mitroff 1974; Anderson, Martinson, and De Vries 2007)</w:t>
       </w:r>
       <w:r>
         <w:t xml:space="preserve">. For example, results particular to one researcher instead of universal among researchers, because results cannot systematically be verified considering data are rarely shared</w:t>
@@ -284,49 +186,7 @@
         <w:t xml:space="preserve"> </w:t>
       </w:r>
       <w:r>
-        <w:t xml:space="preserve">(Naik</w:t>
-      </w:r>
-      <w:r>
-        <w:t xml:space="preserve"> </w:t>
-      </w:r>
-      <w:hyperlink w:anchor="ref-10.1038/nature.2017.21549">
-        <w:r>
-          <w:rPr>
-            <w:rStyle w:val="Hyperlink"/>
-          </w:rPr>
-          <w:t xml:space="preserve">2017</w:t>
-        </w:r>
-      </w:hyperlink>
-      <w:r>
-        <w:t xml:space="preserve">; Vanpaemel et al.</w:t>
-      </w:r>
-      <w:r>
-        <w:t xml:space="preserve"> </w:t>
-      </w:r>
-      <w:hyperlink w:anchor="ref-10.1525/collabra.13">
-        <w:r>
-          <w:rPr>
-            <w:rStyle w:val="Hyperlink"/>
-          </w:rPr>
-          <w:t xml:space="preserve">2015</w:t>
-        </w:r>
-      </w:hyperlink>
-      <w:r>
-        <w:t xml:space="preserve">; Wicherts et al.</w:t>
-      </w:r>
-      <w:r>
-        <w:t xml:space="preserve"> </w:t>
-      </w:r>
-      <w:hyperlink w:anchor="ref-10.1037/0003-066x.61.7.726">
-        <w:r>
-          <w:rPr>
-            <w:rStyle w:val="Hyperlink"/>
-          </w:rPr>
-          <w:t xml:space="preserve">2006</w:t>
-        </w:r>
-      </w:hyperlink>
-      <w:r>
-        <w:t xml:space="preserve">)</w:t>
+        <w:t xml:space="preserve">(Naik 2017; Vanpaemel et al. 2015; Wicherts et al. 2006)</w:t>
       </w:r>
       <w:r>
         <w:t xml:space="preserve"> </w:t>
@@ -338,21 +198,7 @@
         <w:t xml:space="preserve"> </w:t>
       </w:r>
       <w:r>
-        <w:t xml:space="preserve">(Vines et al.</w:t>
-      </w:r>
-      <w:r>
-        <w:t xml:space="preserve"> </w:t>
-      </w:r>
-      <w:hyperlink w:anchor="ref-10.1016/j.cub.2013.11.014">
-        <w:r>
-          <w:rPr>
-            <w:rStyle w:val="Hyperlink"/>
-          </w:rPr>
-          <w:t xml:space="preserve">2014</w:t>
-        </w:r>
-      </w:hyperlink>
-      <w:r>
-        <w:t xml:space="preserve">)</w:t>
+        <w:t xml:space="preserve">(Vines et al. 2014)</w:t>
       </w:r>
       <w:r>
         <w:t xml:space="preserve">. Widely publicized results regularly fail reproducibility tests</w:t>
@@ -361,63 +207,7 @@
         <w:t xml:space="preserve"> </w:t>
       </w:r>
       <w:r>
-        <w:t xml:space="preserve">(e.g., Open Science Collaboration</w:t>
-      </w:r>
-      <w:r>
-        <w:t xml:space="preserve"> </w:t>
-      </w:r>
-      <w:hyperlink w:anchor="ref-10.1126/science.aac4716">
-        <w:r>
-          <w:rPr>
-            <w:rStyle w:val="Hyperlink"/>
-          </w:rPr>
-          <w:t xml:space="preserve">2015</w:t>
-        </w:r>
-      </w:hyperlink>
-      <w:r>
-        <w:t xml:space="preserve">; Begley and Ellis</w:t>
-      </w:r>
-      <w:r>
-        <w:t xml:space="preserve"> </w:t>
-      </w:r>
-      <w:hyperlink w:anchor="ref-10.1038/483531a">
-        <w:r>
-          <w:rPr>
-            <w:rStyle w:val="Hyperlink"/>
-          </w:rPr>
-          <w:t xml:space="preserve">2012</w:t>
-        </w:r>
-      </w:hyperlink>
-      <w:r>
-        <w:t xml:space="preserve">; Baker and Dolgin</w:t>
-      </w:r>
-      <w:r>
-        <w:t xml:space="preserve"> </w:t>
-      </w:r>
-      <w:hyperlink w:anchor="ref-10.1038/541269a">
-        <w:r>
-          <w:rPr>
-            <w:rStyle w:val="Hyperlink"/>
-          </w:rPr>
-          <w:t xml:space="preserve">2017</w:t>
-        </w:r>
-      </w:hyperlink>
-      <w:r>
-        <w:t xml:space="preserve">; but see also Schweinsberg et al.</w:t>
-      </w:r>
-      <w:r>
-        <w:t xml:space="preserve"> </w:t>
-      </w:r>
-      <w:hyperlink w:anchor="ref-10.1016/j.jesp.2015.10.001">
-        <w:r>
-          <w:rPr>
-            <w:rStyle w:val="Hyperlink"/>
-          </w:rPr>
-          <w:t xml:space="preserve">2016</w:t>
-        </w:r>
-      </w:hyperlink>
-      <w:r>
-        <w:t xml:space="preserve">)</w:t>
+        <w:t xml:space="preserve">(e.g., Open Science Collaboration 2015; Begley and Ellis 2012; Baker and Dolgin 2017; but see also Schweinsberg et al. 2016)</w:t>
       </w:r>
       <w:r>
         <w:t xml:space="preserve">, in part because published results are highly pre-selected for unscientific reasons</w:t>
@@ -426,63 +216,7 @@
         <w:t xml:space="preserve"> </w:t>
       </w:r>
       <w:r>
-        <w:t xml:space="preserve">(e.g., pure novelty of results, Arnqvist</w:t>
-      </w:r>
-      <w:r>
-        <w:t xml:space="preserve"> </w:t>
-      </w:r>
-      <w:hyperlink w:anchor="ref-10.1016/j.tree.2013.05.007">
-        <w:r>
-          <w:rPr>
-            <w:rStyle w:val="Hyperlink"/>
-          </w:rPr>
-          <w:t xml:space="preserve">2013</w:t>
-        </w:r>
-      </w:hyperlink>
-      <w:r>
-        <w:t xml:space="preserve">; easy to assimilate findings, Nuzzo</w:t>
-      </w:r>
-      <w:r>
-        <w:t xml:space="preserve"> </w:t>
-      </w:r>
-      <w:hyperlink w:anchor="ref-10.1038/526182a">
-        <w:r>
-          <w:rPr>
-            <w:rStyle w:val="Hyperlink"/>
-          </w:rPr>
-          <w:t xml:space="preserve">2015</w:t>
-        </w:r>
-      </w:hyperlink>
-      <w:r>
-        <w:t xml:space="preserve">; statistical significance, Franco, Malhotra, and Simonovits</w:t>
-      </w:r>
-      <w:r>
-        <w:t xml:space="preserve"> </w:t>
-      </w:r>
-      <w:hyperlink w:anchor="ref-10.1126/science.1255484">
-        <w:r>
-          <w:rPr>
-            <w:rStyle w:val="Hyperlink"/>
-          </w:rPr>
-          <w:t xml:space="preserve">2014</w:t>
-        </w:r>
-      </w:hyperlink>
-      <w:r>
-        <w:t xml:space="preserve">; Easterbrook et al.</w:t>
-      </w:r>
-      <w:r>
-        <w:t xml:space="preserve"> </w:t>
-      </w:r>
-      <w:hyperlink w:anchor="ref-10.1016/0140-67369190201-Y">
-        <w:r>
-          <w:rPr>
-            <w:rStyle w:val="Hyperlink"/>
-          </w:rPr>
-          <w:t xml:space="preserve">1991</w:t>
-        </w:r>
-      </w:hyperlink>
-      <w:r>
-        <w:t xml:space="preserve">)</w:t>
+        <w:t xml:space="preserve">(e.g., pure novelty of results, Arnqvist 2013; easy to assimilate findings, Nuzzo 2015; statistical significance, Franco, Malhotra, and Simonovits 2014; Easterbrook et al. 1991)</w:t>
       </w:r>
       <w:r>
         <w:t xml:space="preserve">. These problems are not new but they are also not absolute --- scholars want to behave in accordance with the scientific norms</w:t>
@@ -491,21 +225,7 @@
         <w:t xml:space="preserve"> </w:t>
       </w:r>
       <w:r>
-        <w:t xml:space="preserve">(Anderson, Martinson, and De Vries</w:t>
-      </w:r>
-      <w:r>
-        <w:t xml:space="preserve"> </w:t>
-      </w:r>
-      <w:hyperlink w:anchor="ref-10.1525/jer.2007.2.4.3">
-        <w:r>
-          <w:rPr>
-            <w:rStyle w:val="Hyperlink"/>
-          </w:rPr>
-          <w:t xml:space="preserve">2007</w:t>
-        </w:r>
-      </w:hyperlink>
-      <w:r>
-        <w:t xml:space="preserve">)</w:t>
+        <w:t xml:space="preserve">(Anderson, Martinson, and De Vries 2007)</w:t>
       </w:r>
       <w:r>
         <w:t xml:space="preserve"> </w:t>
@@ -525,21 +245,7 @@
         <w:t xml:space="preserve"> </w:t>
       </w:r>
       <w:r>
-        <w:t xml:space="preserve">(Merton</w:t>
-      </w:r>
-      <w:r>
-        <w:t xml:space="preserve"> </w:t>
-      </w:r>
-      <w:hyperlink w:anchor="ref-merton1942">
-        <w:r>
-          <w:rPr>
-            <w:rStyle w:val="Hyperlink"/>
-          </w:rPr>
-          <w:t xml:space="preserve">1942</w:t>
-        </w:r>
-      </w:hyperlink>
-      <w:r>
-        <w:t xml:space="preserve">)</w:t>
+        <w:t xml:space="preserve">(Merton 1942)</w:t>
       </w:r>
       <w:r>
         <w:t xml:space="preserve"> </w:t>
@@ -551,21 +257,7 @@
         <w:t xml:space="preserve"> </w:t>
       </w:r>
       <w:r>
-        <w:t xml:space="preserve">(see also Hartgerink and Wicherts</w:t>
-      </w:r>
-      <w:r>
-        <w:t xml:space="preserve"> </w:t>
-      </w:r>
-      <w:hyperlink w:anchor="ref-10.14293/s2199-1006.1.sor-socsci.arysbi.v1">
-        <w:r>
-          <w:rPr>
-            <w:rStyle w:val="Hyperlink"/>
-          </w:rPr>
-          <w:t xml:space="preserve">2016</w:t>
-        </w:r>
-      </w:hyperlink>
-      <w:r>
-        <w:t xml:space="preserve">)</w:t>
+        <w:t xml:space="preserve">(see also Hartgerink and Wicherts 2016)</w:t>
       </w:r>
       <w:r>
         <w:t xml:space="preserve"> </w:t>
@@ -577,21 +269,7 @@
         <w:t xml:space="preserve"> </w:t>
       </w:r>
       <w:r>
-        <w:t xml:space="preserve">(Larivière, Haustein, and Mongeon</w:t>
-      </w:r>
-      <w:r>
-        <w:t xml:space="preserve"> </w:t>
-      </w:r>
-      <w:hyperlink w:anchor="ref-10.1371/journal.pone.0127502">
-        <w:r>
-          <w:rPr>
-            <w:rStyle w:val="Hyperlink"/>
-          </w:rPr>
-          <w:t xml:space="preserve">2015</w:t>
-        </w:r>
-      </w:hyperlink>
-      <w:r>
-        <w:t xml:space="preserve">)</w:t>
+        <w:t xml:space="preserve">(Larivière, Haustein, and Mongeon 2015)</w:t>
       </w:r>
       <w:r>
         <w:t xml:space="preserve"> </w:t>
@@ -733,21 +411,7 @@
         <w:t xml:space="preserve"> </w:t>
       </w:r>
       <w:r>
-        <w:t xml:space="preserve">(see also Hartgerink</w:t>
-      </w:r>
-      <w:r>
-        <w:t xml:space="preserve"> </w:t>
-      </w:r>
-      <w:hyperlink w:anchor="ref-elife-rmd">
-        <w:r>
-          <w:rPr>
-            <w:rStyle w:val="Hyperlink"/>
-          </w:rPr>
-          <w:t xml:space="preserve">2017</w:t>
-        </w:r>
-      </w:hyperlink>
-      <w:r>
-        <w:t xml:space="preserve">)</w:t>
+        <w:t xml:space="preserve">(see also Hartgerink 2017)</w:t>
       </w:r>
       <w:r>
         <w:t xml:space="preserve">. Moreover, interactive elements can be embedded, such as interactive figures, online applications, or videos.</w:t>
@@ -764,21 +428,7 @@
         <w:t xml:space="preserve"> </w:t>
       </w:r>
       <w:r>
-        <w:t xml:space="preserve">(Chambers</w:t>
-      </w:r>
-      <w:r>
-        <w:t xml:space="preserve"> </w:t>
-      </w:r>
-      <w:hyperlink w:anchor="ref-10.1016/j.cortex.2012.12.016">
-        <w:r>
-          <w:rPr>
-            <w:rStyle w:val="Hyperlink"/>
-          </w:rPr>
-          <w:t xml:space="preserve">2013</w:t>
-        </w:r>
-      </w:hyperlink>
-      <w:r>
-        <w:t xml:space="preserve">)</w:t>
+        <w:t xml:space="preserve">(Chambers 2013)</w:t>
       </w:r>
       <w:r>
         <w:t xml:space="preserve"> </w:t>
@@ -790,21 +440,7 @@
         <w:t xml:space="preserve"> </w:t>
       </w:r>
       <w:r>
-        <w:t xml:space="preserve">(Munafò et al.</w:t>
-      </w:r>
-      <w:r>
-        <w:t xml:space="preserve"> </w:t>
-      </w:r>
-      <w:hyperlink w:anchor="ref-10.1038/s41562-016-0021">
-        <w:r>
-          <w:rPr>
-            <w:rStyle w:val="Hyperlink"/>
-          </w:rPr>
-          <w:t xml:space="preserve">2017</w:t>
-        </w:r>
-      </w:hyperlink>
-      <w:r>
-        <w:t xml:space="preserve">)</w:t>
+        <w:t xml:space="preserve">(Munafò et al. 2017)</w:t>
       </w:r>
       <w:r>
         <w:t xml:space="preserve">, but in a more natural way. Nonetheless, registered reports, pre-registration, and data sharing are for the proactive, hence, remain the exception rather than the norm</w:t>
@@ -813,24 +449,10 @@
         <w:t xml:space="preserve"> </w:t>
       </w:r>
       <w:r>
-        <w:t xml:space="preserve">(Kidwell et al.</w:t>
-      </w:r>
-      <w:r>
-        <w:t xml:space="preserve"> </w:t>
-      </w:r>
-      <w:hyperlink w:anchor="ref-10.1371/journal.pbio.1002456">
-        <w:r>
-          <w:rPr>
-            <w:rStyle w:val="Hyperlink"/>
-          </w:rPr>
-          <w:t xml:space="preserve">2016</w:t>
-        </w:r>
-      </w:hyperlink>
-      <w:r>
-        <w:t xml:space="preserve">)</w:t>
-      </w:r>
-      <w:r>
-        <w:t xml:space="preserve">, while these are already implicitly part of how scholarly research is conducted. Additionally, researchers create materials, protocols, and other outputs during the research process, share them with colleagues/advisors, but this process is not (aptly) sharable in a static publication. If the scholarly research process has more moments of communication, these implicit parts are finally able to show themselves.</w:t>
+        <w:t xml:space="preserve">(Kidwell et al. 2016)</w:t>
+      </w:r>
+      <w:r>
+        <w:t xml:space="preserve">, while these are already implicitly part of how scholarly research is conducted. Additionally, researchers create materials, protocols, and other outputs during the research process, share them with colleagues/advisors, but this process is not (aptly) sharable in a static publication. If the scholarly research process has more moments of communication incorporating the many steps in research, these implicit parts are finally able to show themselves and allow credit to all types of researchers (e.g., theory builders, data-collectors, reanalyzers, etc.).</w:t>
       </w:r>
     </w:p>
     <w:p>
@@ -844,21 +466,7 @@
         <w:t xml:space="preserve"> </w:t>
       </w:r>
       <w:r>
-        <w:t xml:space="preserve">(Kunda</w:t>
-      </w:r>
-      <w:r>
-        <w:t xml:space="preserve"> </w:t>
-      </w:r>
-      <w:hyperlink w:anchor="ref-10.1037/0033-2909.108.3.480">
-        <w:r>
-          <w:rPr>
-            <w:rStyle w:val="Hyperlink"/>
-          </w:rPr>
-          <w:t xml:space="preserve">1990</w:t>
-        </w:r>
-      </w:hyperlink>
-      <w:r>
-        <w:t xml:space="preserve">)</w:t>
+        <w:t xml:space="preserve">(Kunda 1990)</w:t>
       </w:r>
       <w:r>
         <w:t xml:space="preserve">, hence, invalid results</w:t>
@@ -867,44 +475,16 @@
         <w:t xml:space="preserve"> </w:t>
       </w:r>
       <w:r>
-        <w:t xml:space="preserve">(Simmons, Nelson, and Simonsohn</w:t>
-      </w:r>
-      <w:r>
-        <w:t xml:space="preserve"> </w:t>
-      </w:r>
-      <w:hyperlink w:anchor="ref-10.1177/0956797611417632">
-        <w:r>
-          <w:rPr>
-            <w:rStyle w:val="Hyperlink"/>
-          </w:rPr>
-          <w:t xml:space="preserve">2011</w:t>
-        </w:r>
-      </w:hyperlink>
-      <w:r>
-        <w:t xml:space="preserve">)</w:t>
-      </w:r>
-      <w:r>
-        <w:t xml:space="preserve">. Moreover, the development of technology has created new types of data output that greatly exceed human comprehension and require algorithms before being able to make sense of the data (e.g., fMRI data). How a researcher applies all these tools is essential, but the current scholarly communication system does not require communication of the details needed to understand what steps were taken. Lack of direct reproducibility of results</w:t>
-      </w:r>
-      <w:r>
-        <w:t xml:space="preserve"> </w:t>
-      </w:r>
-      <w:r>
-        <w:t xml:space="preserve">(e.g., Beaulieu-Jones and Greene</w:t>
-      </w:r>
-      <w:r>
-        <w:t xml:space="preserve"> </w:t>
-      </w:r>
-      <w:hyperlink w:anchor="ref-10.1101/056473">
-        <w:r>
-          <w:rPr>
-            <w:rStyle w:val="Hyperlink"/>
-          </w:rPr>
-          <w:t xml:space="preserve">2016</w:t>
-        </w:r>
-      </w:hyperlink>
-      <w:r>
-        <w:t xml:space="preserve">)</w:t>
+        <w:t xml:space="preserve">(Simmons, Nelson, and Simonsohn 2011)</w:t>
+      </w:r>
+      <w:r>
+        <w:t xml:space="preserve">. Moreover, the development of technology has created new types of data output that greatly exceed human comprehension and require algorithms before being able to make sense of the data (e.g., fMRI data). How a researcher applies all these tools is essential, but the current scholarly communication system does not require communication of the details needed to understand what steps were taken, while at the same time neglecting the potential for education in (best) practices. Lack of direct reproducibility of results</w:t>
+      </w:r>
+      <w:r>
+        <w:t xml:space="preserve"> </w:t>
+      </w:r>
+      <w:r>
+        <w:t xml:space="preserve">(e.g., Beaulieu-Jones and Greene 2016)</w:t>
       </w:r>
       <w:r>
         <w:t xml:space="preserve"> </w:t>
@@ -916,21 +496,7 @@
         <w:t xml:space="preserve"> </w:t>
       </w:r>
       <w:r>
-        <w:t xml:space="preserve">(Gelman and Loken</w:t>
-      </w:r>
-      <w:r>
-        <w:t xml:space="preserve"> </w:t>
-      </w:r>
-      <w:hyperlink w:anchor="ref-10.1511/2014.111.460">
-        <w:r>
-          <w:rPr>
-            <w:rStyle w:val="Hyperlink"/>
-          </w:rPr>
-          <w:t xml:space="preserve">2014</w:t>
-        </w:r>
-      </w:hyperlink>
-      <w:r>
-        <w:t xml:space="preserve">)</w:t>
+        <w:t xml:space="preserve">(Gelman and Loken 2014)</w:t>
       </w:r>
       <w:r>
         <w:t xml:space="preserve">.</w:t>
@@ -941,7 +507,7 @@
         <w:pStyle w:val="BodyText"/>
       </w:pPr>
       <w:r>
-        <w:t xml:space="preserve">Due to the fact that these complexities currently cannot and therefore are not reported, breaking the reign of the paper paradigm is a necessity to better represent and understand how scholarly results come into existence. Static paper publication remains a valid communication medium and it is not made obsolete when scholarly communications become truly digitally born and continuous. PDF versions of outputs can still be produced if a paper format is suitable or desirable. However, it is easy to imagine videos being embedded for protocols to be easily clarified (having "Video X" alongside "Figure X" and "Table X", for example) by origin, to then be replaced by stills when a paper version is produced. Nonetheless, without shifting the main focus from paper-based to digital-based scholarly communication, we cannot break free from the legacies of the paper paradigm. Paper-based communication includes the legacy of printing research outputs by default, which by extension includes the idea of subscriptions, purchasing content, and restricting the flow of information. Copyright is the legacy of the paper-based age that seems to limit the digital potential of scholarly outputs. As such, the legacy of a paper-based paradigm with respect to scholarly communication is that of knowledge commodification.</w:t>
+        <w:t xml:space="preserve">Due to the fact that these complexities currently cannot and therefore are not reported, breaking the reign of the paper paradigm is a necessity to better represent and understand how scholarly results come into existence. Static paper publication remains a valid communication medium and it is not made obsolete when scholarly communications become truly digitally born and continuous. PDF versions of outputs can still be produced if a paper format is suitable or desirable. However, it is easy to imagine videos being embedded for protocols to be easily clarified (having "Video X" alongside "Figure X" and "Table X", for example) by origin, to then be replaced by stills when a paper version is produced. Nonetheless, without shifting the main focus from paper-based to digital-based scholarly communication, we cannot break free from the legacies of the paper paradigm. Paper-based communication includes the legacy of printing research outputs by default, which by extension includes the idea of subscriptions, purchasing content, and restricting the flow of information. Using copyright to limit access to scholarly communication is the legacy of the paper-based age that limits the digital potential of scholarly outputs. As such, the legacy of a paper-based paradigm with respect to scholarly communication is that of knowledge commodification.</w:t>
       </w:r>
     </w:p>
     <w:p>
@@ -985,21 +551,7 @@
         <w:t xml:space="preserve"> </w:t>
       </w:r>
       <w:r>
-        <w:t xml:space="preserve">(United Nations General Assembly</w:t>
-      </w:r>
-      <w:r>
-        <w:t xml:space="preserve"> </w:t>
-      </w:r>
-      <w:hyperlink w:anchor="ref-udhr">
-        <w:r>
-          <w:rPr>
-            <w:rStyle w:val="Hyperlink"/>
-          </w:rPr>
-          <w:t xml:space="preserve">1948</w:t>
-        </w:r>
-      </w:hyperlink>
-      <w:r>
-        <w:t xml:space="preserve">)</w:t>
+        <w:t xml:space="preserve">(United Nations General Assembly 1948)</w:t>
       </w:r>
       <w:r>
         <w:t xml:space="preserve">. Moreover, this is the main legal motivation proposed by Alexandra Elbakyan as to why</w:t>
@@ -1025,21 +577,7 @@
         <w:t xml:space="preserve"> </w:t>
       </w:r>
       <w:r>
-        <w:t xml:space="preserve">(Henderson</w:t>
-      </w:r>
-      <w:r>
-        <w:t xml:space="preserve"> </w:t>
-      </w:r>
-      <w:hyperlink w:anchor="ref-alexandraelbakyan">
-        <w:r>
-          <w:rPr>
-            <w:rStyle w:val="Hyperlink"/>
-          </w:rPr>
-          <w:t xml:space="preserve">2016</w:t>
-        </w:r>
-      </w:hyperlink>
-      <w:r>
-        <w:t xml:space="preserve">)</w:t>
+        <w:t xml:space="preserve">(Henderson 2016)</w:t>
       </w:r>
       <w:r>
         <w:t xml:space="preserve">. Discussion on the legal correctness of this argument would be worthwhile to further learn about this. On the other hand, legal cases on this could result in clarification of whether unauthorized sharing, which is part of scholarly culture</w:t>
@@ -1048,21 +586,7 @@
         <w:t xml:space="preserve"> </w:t>
       </w:r>
       <w:r>
-        <w:t xml:space="preserve">(Schiermeier</w:t>
-      </w:r>
-      <w:r>
-        <w:t xml:space="preserve"> </w:t>
-      </w:r>
-      <w:hyperlink w:anchor="ref-10.1038/545145a">
-        <w:r>
-          <w:rPr>
-            <w:rStyle w:val="Hyperlink"/>
-          </w:rPr>
-          <w:t xml:space="preserve">2017</w:t>
-        </w:r>
-      </w:hyperlink>
-      <w:r>
-        <w:t xml:space="preserve">)</w:t>
+        <w:t xml:space="preserve">(Schiermeier 2017)</w:t>
       </w:r>
       <w:r>
         <w:t xml:space="preserve">, is allowed from a human rights perspective and whether such sharing would supercede copyright legislation.</w:t>
@@ -1073,27 +597,13 @@
         <w:pStyle w:val="BodyText"/>
       </w:pPr>
       <w:r>
-        <w:t xml:space="preserve">Moreover, commodifying knowledge is not the only way to make scholarly communication sustainable; an alternative is the commodification of how information is consumed. That is, commodifying the services that serve the users the content, instead of the content itself. For example, if all scholarly information is freely available, (not-)for-profit organizations can compete for users who want to sift through that information efficiently. If an algorithm is developed that greatly increases efficiency of finding relevant articles, revenue could be built with usage fees to that service instead of the content. Such a market could create competition in information consumption, which is timely given the information explosion humanity is going through at the moment. The potential market capitalization of free flow of information and data is tremendous</w:t>
-      </w:r>
-      <w:r>
-        <w:t xml:space="preserve"> </w:t>
-      </w:r>
-      <w:r>
-        <w:t xml:space="preserve">(e.g., freely reusable public sector information/data in the U.K. is estimated to provide a market cap of £590 million - £16 billion; p. 96 of DotEcon</w:t>
-      </w:r>
-      <w:r>
-        <w:t xml:space="preserve"> </w:t>
-      </w:r>
-      <w:hyperlink w:anchor="ref-dotecon">
-        <w:r>
-          <w:rPr>
-            <w:rStyle w:val="Hyperlink"/>
-          </w:rPr>
-          <w:t xml:space="preserve">2015</w:t>
-        </w:r>
-      </w:hyperlink>
-      <w:r>
-        <w:t xml:space="preserve">)</w:t>
+        <w:t xml:space="preserve">Moreover, commodifying knowledge is not the only way to make scholarly communication sustainable; an alternative is the commodification of how information is consumed. That is, commodifying the services that serve the users the content, instead of the content itself. For example, if all scholarly information is freely available, (not-)for-profit organizations can compete for users who want to sift through that information efficiently. If an algorithm is developed that greatly increases efficiency of finding relevant articles, this could generate revenue under various business models (e.g., subscription- or advertising model). Depending on the business model, this might shift inequality in access (current situation) to inequality in discovery. Nonetheless, a competitive market could create innovation in ways to consume information and puts pressure on the price levels to access these new services. New ways to consume information is timely given the information explosion humanity is going through at the moment. The potential market capitalization of free flow of information and data is tremendous</w:t>
+      </w:r>
+      <w:r>
+        <w:t xml:space="preserve"> </w:t>
+      </w:r>
+      <w:r>
+        <w:t xml:space="preserve">(e.g., freely reusable public sector information/data in the U.K. is estimated to provide a market cap of £590 million - £16 billion; p. 96 of DotEcon 2015)</w:t>
       </w:r>
       <w:r>
         <w:t xml:space="preserve">. A freely reusable information resource would provide the infrastructure that encourages innovation and competition as to how people can discover and consume that information.</w:t>
@@ -1118,21 +628,7 @@
         <w:t xml:space="preserve"> </w:t>
       </w:r>
       <w:r>
-        <w:t xml:space="preserve">(J. P. A. Ioannidis</w:t>
-      </w:r>
-      <w:r>
-        <w:t xml:space="preserve"> </w:t>
-      </w:r>
-      <w:hyperlink w:anchor="ref-10.1371/journal.pmed.0020124">
-        <w:r>
-          <w:rPr>
-            <w:rStyle w:val="Hyperlink"/>
-          </w:rPr>
-          <w:t xml:space="preserve">2005</w:t>
-        </w:r>
-      </w:hyperlink>
-      <w:r>
-        <w:t xml:space="preserve">)</w:t>
+        <w:t xml:space="preserve">(J. P. A. Ioannidis 2005)</w:t>
       </w:r>
       <w:r>
         <w:t xml:space="preserve">. When the knowledge is commodified, this makes sense from a business perspective (comparable to news outlets): readers will buy access more to shocking and astounding results. However, when consumption is commodified, this whole incentive is removed and the most valuable resource is the most populated and diverse one. This would allow much more information to be extracted, hence, richer services to be built on top of that resource.</w:t>
@@ -1167,21 +663,7 @@
         <w:t xml:space="preserve"> </w:t>
       </w:r>
       <w:r>
-        <w:t xml:space="preserve">(see also Domenico and Arenas</w:t>
-      </w:r>
-      <w:r>
-        <w:t xml:space="preserve"> </w:t>
-      </w:r>
-      <w:hyperlink w:anchor="ref-10.1103/physreve.95.022313">
-        <w:r>
-          <w:rPr>
-            <w:rStyle w:val="Hyperlink"/>
-          </w:rPr>
-          <w:t xml:space="preserve">2017</w:t>
-        </w:r>
-      </w:hyperlink>
-      <w:r>
-        <w:t xml:space="preserve">)</w:t>
+        <w:t xml:space="preserve">(see also Domenico and Arenas 2017)</w:t>
       </w:r>
       <w:r>
         <w:t xml:space="preserve">.</w:t>
@@ -1353,21 +835,7 @@
         <w:t xml:space="preserve"> </w:t>
       </w:r>
       <w:r>
-        <w:t xml:space="preserve">(Nakamoto</w:t>
-      </w:r>
-      <w:r>
-        <w:t xml:space="preserve"> </w:t>
-      </w:r>
-      <w:hyperlink w:anchor="ref-bitcoin">
-        <w:r>
-          <w:rPr>
-            <w:rStyle w:val="Hyperlink"/>
-          </w:rPr>
-          <w:t xml:space="preserve">2008</w:t>
-        </w:r>
-      </w:hyperlink>
-      <w:r>
-        <w:t xml:space="preserve">)</w:t>
+        <w:t xml:space="preserve">(Nakamoto 2008)</w:t>
       </w:r>
       <w:r>
         <w:t xml:space="preserve">. Creating a situation that fullfills that mathematical rule requires solving for the offset in the new entry to the blockchain, which is called 'mining'. Because the proof of record (i.e., satisfying the predefined mathematical rule) is dependent on the combination between the contents of the previous- and current entries (i.e., blocks) and the offset, the chain is broken when the contents of any entry in that chain are (unwillingly) changed. Given that each user has a copy of the entire blockchain, those who have a different chain from the majority of other users are simply rejected. As such, in order to change the ledger, each change would have to be re-verified by the majority of the network (i.e., &gt;50%) to become verified (for a good introduction to the blockchain, see</w:t>
@@ -2839,7 +2307,7 @@
     </w:lvl>
   </w:abstractNum>
   <w:abstractNum w:abstractNumId="990">
-    <w:nsid w:val="e2aeca74"/>
+    <w:nsid w:val="5a13ba5a"/>
     <w:multiLevelType w:val="multilevel"/>
     <w:lvl w:ilvl="0">
       <w:numFmt w:val="bullet"/>

</xml_diff>